<commit_message>
Database aanpassen + startpositie geven
</commit_message>
<xml_diff>
--- a/doc/opdrachten.docx
+++ b/doc/opdrachten.docx
@@ -9,6 +9,8 @@
       <w:r>
         <w:t>Games</w:t>
       </w:r>
+      <w:bookmarkStart w:id="0" w:name="_GoBack"/>
+      <w:bookmarkEnd w:id="0"/>
     </w:p>
     <w:p>
       <w:pPr>
@@ -17,6 +19,14 @@
       <w:r>
         <w:t>Sluipspel (het steen)</w:t>
       </w:r>
+      <w:r>
+        <w:t xml:space="preserve"> </w:t>
+      </w:r>
+      <w:proofErr w:type="spellStart"/>
+      <w:r>
+        <w:t>joren</w:t>
+      </w:r>
+      <w:proofErr w:type="spellEnd"/>
     </w:p>
     <w:p>
       <w:pPr>
@@ -33,6 +43,14 @@
       <w:r>
         <w:t>Gooi hand van brabo (grote markt)</w:t>
       </w:r>
+      <w:r>
+        <w:t xml:space="preserve"> </w:t>
+      </w:r>
+      <w:proofErr w:type="spellStart"/>
+      <w:r>
+        <w:t>done</w:t>
+      </w:r>
+      <w:proofErr w:type="spellEnd"/>
     </w:p>
     <w:p>
       <w:pPr>
@@ -176,12 +194,7 @@
     </w:p>
     <w:p>
       <w:r>
-        <w:t>Van welk dier werden er bo</w:t>
-      </w:r>
-      <w:bookmarkStart w:id="0" w:name="_GoBack"/>
-      <w:bookmarkEnd w:id="0"/>
-      <w:r>
-        <w:t>tten aangetroffen in de gewelven van de stadsfeestzaal?</w:t>
+        <w:t>Van welk dier werden er botten aangetroffen in de gewelven van de stadsfeestzaal?</w:t>
       </w:r>
     </w:p>
     <w:p>

</xml_diff>